<commit_message>
Site updated: 2025-01-03 10:07:26
</commit_message>
<xml_diff>
--- a/files/sop.docx
+++ b/files/sop.docx
@@ -46,6 +46,7 @@
     <w:p>
       <w:pPr>
         <w:numPr>
+          <w:ilvl w:val="0"/>
           <w:numId w:val="0"/>
         </w:numPr>
         <w:pBdr>
@@ -53,13 +54,50 @@
         </w:pBdr>
         <w:ind w:leftChars="0"/>
         <w:rPr>
+          <w:rFonts w:hint="eastAsia" w:ascii="微软雅黑" w:hAnsi="微软雅黑" w:eastAsia="微软雅黑" w:cs="微软雅黑"/>
+          <w:color w:val="0000FF"/>
+          <w:sz w:val="28"/>
+          <w:szCs w:val="28"/>
+          <w:highlight w:val="cyan"/>
+          <w:u w:val="none"/>
           <w:shd w:val="clear" w:color="auto" w:fill="FFFF00"/>
-        </w:rPr>
-      </w:pPr>
-      <w:r>
-        <w:rPr>
-          <w:rFonts w:hint="eastAsia"/>
+          <w14:textFill>
+            <w14:gradFill>
+              <w14:gsLst>
+                <w14:gs w14:pos="0">
+                  <w14:srgbClr w14:val="E30000"/>
+                </w14:gs>
+                <w14:gs w14:pos="100000">
+                  <w14:srgbClr w14:val="760303"/>
+                </w14:gs>
+              </w14:gsLst>
+              <w14:lin w14:scaled="0"/>
+            </w14:gradFill>
+          </w14:textFill>
+        </w:rPr>
+      </w:pPr>
+      <w:r>
+        <w:rPr>
+          <w:rFonts w:hint="eastAsia" w:ascii="微软雅黑" w:hAnsi="微软雅黑" w:eastAsia="微软雅黑" w:cs="微软雅黑"/>
+          <w:color w:val="0000FF"/>
+          <w:sz w:val="28"/>
+          <w:szCs w:val="28"/>
+          <w:highlight w:val="cyan"/>
+          <w:u w:val="none"/>
           <w:shd w:val="clear" w:color="auto" w:fill="FFFF00"/>
+          <w14:textFill>
+            <w14:gradFill>
+              <w14:gsLst>
+                <w14:gs w14:pos="0">
+                  <w14:srgbClr w14:val="E30000"/>
+                </w14:gs>
+                <w14:gs w14:pos="100000">
+                  <w14:srgbClr w14:val="760303"/>
+                </w14:gs>
+              </w14:gsLst>
+              <w14:lin w14:scaled="0"/>
+            </w14:gradFill>
+          </w14:textFill>
         </w:rPr>
         <w:t>https://oconnect.oppoit.com/</w:t>
       </w:r>
@@ -83,7 +121,7 @@
                     <pic:cNvPicPr/>
                   </pic:nvPicPr>
                   <pic:blipFill>
-                    <a:blip r:embed="rId6"/>
+                    <a:blip r:embed="rId4"/>
                     <a:stretch>
                       <a:fillRect/>
                     </a:stretch>
@@ -216,7 +254,7 @@
                     <pic:cNvPicPr/>
                   </pic:nvPicPr>
                   <pic:blipFill>
-                    <a:blip r:embed="rId7"/>
+                    <a:blip r:embed="rId5"/>
                     <a:stretch>
                       <a:fillRect/>
                     </a:stretch>
@@ -253,7 +291,7 @@
                     <pic:cNvPicPr/>
                   </pic:nvPicPr>
                   <pic:blipFill>
-                    <a:blip r:embed="rId8"/>
+                    <a:blip r:embed="rId6"/>
                     <a:stretch>
                       <a:fillRect/>
                     </a:stretch>
@@ -307,7 +345,9 @@
       </w:pPr>
       <w:r>
         <w:rPr>
-          <w:rFonts w:hint="eastAsia"/>
+          <w:rFonts w:hint="eastAsia" w:ascii="微软雅黑" w:hAnsi="微软雅黑" w:eastAsia="微软雅黑" w:cs="微软雅黑"/>
+          <w:sz w:val="28"/>
+          <w:szCs w:val="28"/>
         </w:rPr>
         <w:t>https://mtp.myoas.com/oppo-mobile-platform/#/download-center?appCode=App_TT</w:t>
       </w:r>
@@ -326,7 +366,7 @@
                     <pic:cNvPicPr/>
                   </pic:nvPicPr>
                   <pic:blipFill>
-                    <a:blip r:embed="rId9"/>
+                    <a:blip r:embed="rId7"/>
                     <a:stretch>
                       <a:fillRect/>
                     </a:stretch>
@@ -383,7 +423,7 @@
                     <pic:cNvPicPr/>
                   </pic:nvPicPr>
                   <pic:blipFill>
-                    <a:blip r:embed="rId10"/>
+                    <a:blip r:embed="rId8"/>
                     <a:stretch>
                       <a:fillRect/>
                     </a:stretch>
@@ -428,6 +468,7 @@
     <w:p>
       <w:pPr>
         <w:numPr>
+          <w:ilvl w:val="0"/>
           <w:numId w:val="0"/>
         </w:numPr>
         <w:rPr>
@@ -454,7 +495,7 @@
                     </pic:cNvPicPr>
                   </pic:nvPicPr>
                   <pic:blipFill>
-                    <a:blip r:embed="rId11"/>
+                    <a:blip r:embed="rId9"/>
                     <a:stretch>
                       <a:fillRect/>
                     </a:stretch>
@@ -483,6 +524,7 @@
     <w:p>
       <w:pPr>
         <w:numPr>
+          <w:ilvl w:val="0"/>
           <w:numId w:val="0"/>
         </w:numPr>
         <w:ind w:leftChars="0"/>
@@ -533,39 +575,71 @@
           <w:bottom w:val="none" w:color="auto" w:sz="0" w:space="0"/>
         </w:pBdr>
         <w:ind w:left="462"/>
+        <w:rPr>
+          <w:rFonts w:hint="eastAsia" w:ascii="微软雅黑" w:hAnsi="微软雅黑" w:eastAsia="微软雅黑" w:cs="微软雅黑"/>
+          <w:sz w:val="28"/>
+          <w:szCs w:val="28"/>
+        </w:rPr>
       </w:pPr>
       <w:r>
         <w:rPr>
           <w:rStyle w:val="5"/>
+          <w:rFonts w:hint="eastAsia" w:ascii="微软雅黑" w:hAnsi="微软雅黑" w:eastAsia="微软雅黑" w:cs="微软雅黑"/>
           <w:color w:val="auto"/>
+          <w:sz w:val="28"/>
+          <w:szCs w:val="28"/>
         </w:rPr>
         <w:fldChar w:fldCharType="begin"/>
       </w:r>
       <w:r>
         <w:rPr>
           <w:rStyle w:val="5"/>
+          <w:rFonts w:hint="eastAsia" w:ascii="微软雅黑" w:hAnsi="微软雅黑" w:eastAsia="微软雅黑" w:cs="微软雅黑"/>
           <w:color w:val="auto"/>
+          <w:sz w:val="28"/>
+          <w:szCs w:val="28"/>
         </w:rPr>
         <w:instrText xml:space="preserve">HYPERLINK https://audit.oppoer.me/#/besiness-template/audit-template-card/history-two-g3-safe/ht-store-comment-artificial normalLink \tdkey ssedwp \tdfe -10 \tdfn https%3A//audit.oppoer.me/%23/besiness-template/audit-template-card/history-two-g3-safe/ht-store-comment-artificial \tdfu https://audit.oppoer.me/#/besiness-template/audit-template-card/history-two-g3-safe/ht-store-comment-artificial \tdlt inline </w:instrText>
       </w:r>
       <w:r>
         <w:rPr>
           <w:rStyle w:val="5"/>
+          <w:rFonts w:hint="eastAsia" w:ascii="微软雅黑" w:hAnsi="微软雅黑" w:eastAsia="微软雅黑" w:cs="微软雅黑"/>
           <w:color w:val="auto"/>
+          <w:sz w:val="28"/>
+          <w:szCs w:val="28"/>
         </w:rPr>
         <w:fldChar w:fldCharType="separate"/>
       </w:r>
       <w:r>
         <w:rPr>
           <w:rStyle w:val="5"/>
+          <w:rFonts w:hint="eastAsia" w:ascii="微软雅黑" w:hAnsi="微软雅黑" w:eastAsia="微软雅黑" w:cs="微软雅黑"/>
           <w:color w:val="auto"/>
-        </w:rPr>
-        <w:t>https://audit.oppoer.me/#/besiness-template/audit-template-card/history-two-g3-safe/ht-store-comment-artificial</w:t>
-      </w:r>
+          <w:sz w:val="28"/>
+          <w:szCs w:val="28"/>
+        </w:rPr>
+        <w:t>https://audit.oppoer.me/#/besiness-template/audit-template-card/history-two-g3</w:t>
+      </w:r>
+      <w:bookmarkStart w:id="0" w:name="_GoBack"/>
+      <w:bookmarkEnd w:id="0"/>
       <w:r>
         <w:rPr>
           <w:rStyle w:val="5"/>
+          <w:rFonts w:hint="eastAsia" w:ascii="微软雅黑" w:hAnsi="微软雅黑" w:eastAsia="微软雅黑" w:cs="微软雅黑"/>
           <w:color w:val="auto"/>
+          <w:sz w:val="28"/>
+          <w:szCs w:val="28"/>
+        </w:rPr>
+        <w:t>-safe/ht-store-comment-artificial</w:t>
+      </w:r>
+      <w:r>
+        <w:rPr>
+          <w:rStyle w:val="5"/>
+          <w:rFonts w:hint="eastAsia" w:ascii="微软雅黑" w:hAnsi="微软雅黑" w:eastAsia="微软雅黑" w:cs="微软雅黑"/>
+          <w:color w:val="auto"/>
+          <w:sz w:val="28"/>
+          <w:szCs w:val="28"/>
         </w:rPr>
         <w:fldChar w:fldCharType="end"/>
       </w:r>
@@ -596,7 +670,7 @@
                     </pic:cNvPicPr>
                   </pic:nvPicPr>
                   <pic:blipFill>
-                    <a:blip r:embed="rId12"/>
+                    <a:blip r:embed="rId10"/>
                     <a:stretch>
                       <a:fillRect/>
                     </a:stretch>
@@ -628,8 +702,6 @@
         </w:pBdr>
         <w:ind w:left="0"/>
       </w:pPr>
-      <w:bookmarkStart w:id="0" w:name="_GoBack"/>
-      <w:bookmarkEnd w:id="0"/>
     </w:p>
     <w:sectPr>
       <w:pgSz w:w="11905" w:h="16838"/>
@@ -640,58 +712,8 @@
 </w:document>
 </file>
 
-<file path=word/endnotes.xml><?xml version="1.0" encoding="utf-8"?>
-<w:endnotes xmlns:wpc="http://schemas.microsoft.com/office/word/2010/wordprocessingCanvas" xmlns:mc="http://schemas.openxmlformats.org/markup-compatibility/2006" xmlns:o="urn:schemas-microsoft-com:office:office" xmlns:r="http://schemas.openxmlformats.org/officeDocument/2006/relationships" xmlns:m="http://schemas.openxmlformats.org/officeDocument/2006/math" xmlns:v="urn:schemas-microsoft-com:vml" xmlns:wp14="http://schemas.microsoft.com/office/word/2010/wordprocessingDrawing" xmlns:wp="http://schemas.openxmlformats.org/drawingml/2006/wordprocessingDrawing" xmlns:w="http://schemas.openxmlformats.org/wordprocessingml/2006/main" xmlns:w14="http://schemas.microsoft.com/office/word/2010/wordml" xmlns:w15="http://schemas.microsoft.com/office/word/2012/wordml" xmlns:w10="urn:schemas-microsoft-com:office:word" xmlns:wpg="http://schemas.microsoft.com/office/word/2010/wordprocessingGroup" xmlns:wpi="http://schemas.microsoft.com/office/word/2010/wordprocessingInk" xmlns:wne="http://schemas.microsoft.com/office/word/2006/wordml" xmlns:wps="http://schemas.microsoft.com/office/word/2010/wordprocessingShape" xmlns:wpsCustomData="http://www.wps.cn/officeDocument/2013/wpsCustomData" mc:Ignorable="w14 w15 wp14">
-  <w:endnote w:type="separator" w:id="0">
-    <w:p>
-      <w:pPr>
-        <w:spacing w:line="240" w:lineRule="auto"/>
-      </w:pPr>
-      <w:r>
-        <w:separator/>
-      </w:r>
-    </w:p>
-  </w:endnote>
-  <w:endnote w:type="continuationSeparator" w:id="1">
-    <w:p>
-      <w:pPr>
-        <w:spacing w:line="240" w:lineRule="auto"/>
-      </w:pPr>
-      <w:r>
-        <w:continuationSeparator/>
-      </w:r>
-    </w:p>
-  </w:endnote>
-</w:endnotes>
-</file>
-
-<file path=word/footnotes.xml><?xml version="1.0" encoding="utf-8"?>
-<w:footnotes xmlns:wpc="http://schemas.microsoft.com/office/word/2010/wordprocessingCanvas" xmlns:mc="http://schemas.openxmlformats.org/markup-compatibility/2006" xmlns:o="urn:schemas-microsoft-com:office:office" xmlns:r="http://schemas.openxmlformats.org/officeDocument/2006/relationships" xmlns:m="http://schemas.openxmlformats.org/officeDocument/2006/math" xmlns:v="urn:schemas-microsoft-com:vml" xmlns:wp14="http://schemas.microsoft.com/office/word/2010/wordprocessingDrawing" xmlns:wp="http://schemas.openxmlformats.org/drawingml/2006/wordprocessingDrawing" xmlns:w="http://schemas.openxmlformats.org/wordprocessingml/2006/main" xmlns:w14="http://schemas.microsoft.com/office/word/2010/wordml" xmlns:w15="http://schemas.microsoft.com/office/word/2012/wordml" xmlns:w10="urn:schemas-microsoft-com:office:word" xmlns:wpg="http://schemas.microsoft.com/office/word/2010/wordprocessingGroup" xmlns:wpi="http://schemas.microsoft.com/office/word/2010/wordprocessingInk" xmlns:wne="http://schemas.microsoft.com/office/word/2006/wordml" xmlns:wps="http://schemas.microsoft.com/office/word/2010/wordprocessingShape" xmlns:wpsCustomData="http://www.wps.cn/officeDocument/2013/wpsCustomData" mc:Ignorable="w14 w15 wp14">
-  <w:footnote w:type="separator" w:id="0">
-    <w:p>
-      <w:pPr>
-        <w:spacing w:before="0" w:after="0" w:line="312" w:lineRule="auto"/>
-      </w:pPr>
-      <w:r>
-        <w:separator/>
-      </w:r>
-    </w:p>
-  </w:footnote>
-  <w:footnote w:type="continuationSeparator" w:id="1">
-    <w:p>
-      <w:pPr>
-        <w:spacing w:before="0" w:after="0" w:line="312" w:lineRule="auto"/>
-      </w:pPr>
-      <w:r>
-        <w:continuationSeparator/>
-      </w:r>
-    </w:p>
-  </w:footnote>
-</w:footnotes>
-</file>
-
 <file path=word/numbering.xml><?xml version="1.0" encoding="utf-8"?>
-<w:numbering xmlns:wpc="http://schemas.microsoft.com/office/word/2010/wordprocessingCanvas" xmlns:mc="http://schemas.openxmlformats.org/markup-compatibility/2006" xmlns:o="urn:schemas-microsoft-com:office:office" xmlns:r="http://schemas.openxmlformats.org/officeDocument/2006/relationships" xmlns:m="http://schemas.openxmlformats.org/officeDocument/2006/math" xmlns:v="urn:schemas-microsoft-com:vml" xmlns:wp14="http://schemas.microsoft.com/office/word/2010/wordprocessingDrawing" xmlns:wp="http://schemas.openxmlformats.org/drawingml/2006/wordprocessingDrawing" xmlns:w10="urn:schemas-microsoft-com:office:word" xmlns:w="http://schemas.openxmlformats.org/wordprocessingml/2006/main" xmlns:w14="http://schemas.microsoft.com/office/word/2010/wordml" xmlns:wpg="http://schemas.microsoft.com/office/word/2010/wordprocessingGroup" xmlns:wpi="http://schemas.microsoft.com/office/word/2010/wordprocessingInk" xmlns:wne="http://schemas.microsoft.com/office/word/2006/wordml" xmlns:wps="http://schemas.microsoft.com/office/word/2010/wordprocessingShape" xmlns:wpsCustomData="http://www.wps.cn/officeDocument/2013/wpsCustomData" mc:Ignorable="w14 wp14">
+<w:numbering xmlns:wpc="http://schemas.microsoft.com/office/word/2010/wordprocessingCanvas" xmlns:mc="http://schemas.openxmlformats.org/markup-compatibility/2006" xmlns:o="urn:schemas-microsoft-com:office:office" xmlns:r="http://schemas.openxmlformats.org/officeDocument/2006/relationships" xmlns:m="http://schemas.openxmlformats.org/officeDocument/2006/math" xmlns:v="urn:schemas-microsoft-com:vml" xmlns:wp14="http://schemas.microsoft.com/office/word/2010/wordprocessingDrawing" xmlns:wp="http://schemas.openxmlformats.org/drawingml/2006/wordprocessingDrawing" xmlns:w10="urn:schemas-microsoft-com:office:word" xmlns:w="http://schemas.openxmlformats.org/wordprocessingml/2006/main" xmlns:w14="http://schemas.microsoft.com/office/word/2010/wordml" xmlns:wpg="http://schemas.microsoft.com/office/word/2010/wordprocessingGroup" xmlns:wpi="http://schemas.microsoft.com/office/word/2010/wordprocessingInk" xmlns:wne="http://schemas.microsoft.com/office/word/2006/wordml" xmlns:wps="http://schemas.microsoft.com/office/word/2010/wordprocessingShape" mc:Ignorable="w14 wp14">
   <w:abstractNum w:abstractNumId="0">
     <w:nsid w:val="B7BB98EC"/>
     <w:multiLevelType w:val="multilevel"/>
@@ -810,14 +832,13 @@
 </file>
 
 <file path=word/styles.xml><?xml version="1.0" encoding="utf-8"?>
-<w:styles xmlns:mc="http://schemas.openxmlformats.org/markup-compatibility/2006" xmlns:o="urn:schemas-microsoft-com:office:office" xmlns:r="http://schemas.openxmlformats.org/officeDocument/2006/relationships" xmlns:m="http://schemas.openxmlformats.org/officeDocument/2006/math" xmlns:v="urn:schemas-microsoft-com:vml" xmlns:w="http://schemas.openxmlformats.org/wordprocessingml/2006/main" xmlns:w14="http://schemas.microsoft.com/office/word/2010/wordml" xmlns:w10="urn:schemas-microsoft-com:office:word" xmlns:sl="http://schemas.openxmlformats.org/schemaLibrary/2006/main" xmlns:wpsCustomData="http://www.wps.cn/officeDocument/2013/wpsCustomData" mc:Ignorable="w14">
+<w:styles xmlns:mc="http://schemas.openxmlformats.org/markup-compatibility/2006" xmlns:o="urn:schemas-microsoft-com:office:office" xmlns:r="http://schemas.openxmlformats.org/officeDocument/2006/relationships" xmlns:m="http://schemas.openxmlformats.org/officeDocument/2006/math" xmlns:v="urn:schemas-microsoft-com:vml" xmlns:w="http://schemas.openxmlformats.org/wordprocessingml/2006/main" xmlns:w14="http://schemas.microsoft.com/office/word/2010/wordml" xmlns:w10="urn:schemas-microsoft-com:office:word" xmlns:sl="http://schemas.openxmlformats.org/schemaLibrary/2006/main" mc:Ignorable="w14">
   <w:docDefaults>
     <w:rPrDefault>
       <w:rPr>
         <w:rFonts w:ascii="minorHAnsi" w:hAnsi="minorHAnsi" w:eastAsia="minorEastAsia" w:cstheme="minorBidi"/>
       </w:rPr>
     </w:rPrDefault>
-    <w:pPrDefault/>
   </w:docDefaults>
   <w:latentStyles w:count="260" w:defQFormat="0" w:defUnhideWhenUsed="1" w:defSemiHidden="1" w:defUIPriority="99" w:defLockedState="0">
     <w:lsdException w:unhideWhenUsed="0" w:uiPriority="0" w:semiHidden="0" w:name="Normal"/>
@@ -1426,4 +1447,20 @@
   </a:themeElements>
   <a:objectDefaults/>
 </a:theme>
+</file>
+
+<file path=customXml/item1.xml><?xml version="1.0" encoding="utf-8"?>
+<s:customData xmlns="http://www.wps.cn/officeDocument/2013/wpsCustomData" xmlns:s="http://www.wps.cn/officeDocument/2013/wpsCustomData">
+  <customSectProps>
+    <customSectPr/>
+  </customSectProps>
+</s:customData>
+</file>
+
+<file path=customXml/itemProps1.xml><?xml version="1.0" encoding="utf-8"?>
+<ds:datastoreItem xmlns:ds="http://schemas.openxmlformats.org/officeDocument/2006/customXml" ds:itemID="{B1977F7D-205B-4081-913C-38D41E755F92}">
+  <ds:schemaRefs>
+    <ds:schemaRef ds:uri="http://www.wps.cn/officeDocument/2013/wpsCustomData"/>
+  </ds:schemaRefs>
+</ds:datastoreItem>
 </file>
</xml_diff>